<commit_message>
Added algoritm the module g02/g03
</commit_message>
<xml_diff>
--- a/doc/rus/Математическая имплементация g02_g03.docx
+++ b/doc/rus/Математическая имплементация g02_g03.docx
@@ -140,9 +140,9 @@
             <o:lock v:ext="edit" aspectratio="t"/>
           </v:shapetype>
           <v:shape id="_x0000_i1025" type="#_x0000_t75" style="width:39.9pt;height:18pt" o:ole="">
-            <v:imagedata r:id="rId4" o:title=""/>
+            <v:imagedata r:id="rId5" o:title=""/>
           </v:shape>
-          <o:OLEObject Type="Embed" ProgID="Equation.3" ShapeID="_x0000_i1025" DrawAspect="Content" ObjectID="_1424110943" r:id="rId5"/>
+          <o:OLEObject Type="Embed" ProgID="Equation.3" ShapeID="_x0000_i1025" DrawAspect="Content" ObjectID="_1426348192" r:id="rId6"/>
         </w:object>
       </w:r>
       <w:r>
@@ -181,9 +181,9 @@
         </w:rPr>
         <w:object w:dxaOrig="760" w:dyaOrig="340">
           <v:shape id="_x0000_i1026" type="#_x0000_t75" style="width:38.35pt;height:17.2pt" o:ole="">
-            <v:imagedata r:id="rId6" o:title=""/>
+            <v:imagedata r:id="rId7" o:title=""/>
           </v:shape>
-          <o:OLEObject Type="Embed" ProgID="Equation.3" ShapeID="_x0000_i1026" DrawAspect="Content" ObjectID="_1424110944" r:id="rId7"/>
+          <o:OLEObject Type="Embed" ProgID="Equation.3" ShapeID="_x0000_i1026" DrawAspect="Content" ObjectID="_1426348193" r:id="rId8"/>
         </w:object>
       </w:r>
       <w:r>
@@ -269,9 +269,9 @@
         </w:rPr>
         <w:object w:dxaOrig="800" w:dyaOrig="360">
           <v:shape id="_x0000_i1027" type="#_x0000_t75" style="width:39.9pt;height:18pt" o:ole="">
-            <v:imagedata r:id="rId4" o:title=""/>
+            <v:imagedata r:id="rId5" o:title=""/>
           </v:shape>
-          <o:OLEObject Type="Embed" ProgID="Equation.3" ShapeID="_x0000_i1027" DrawAspect="Content" ObjectID="_1424110945" r:id="rId8"/>
+          <o:OLEObject Type="Embed" ProgID="Equation.3" ShapeID="_x0000_i1027" DrawAspect="Content" ObjectID="_1426348194" r:id="rId9"/>
         </w:object>
       </w:r>
       <w:r>
@@ -291,9 +291,9 @@
         </w:rPr>
         <w:object w:dxaOrig="760" w:dyaOrig="340">
           <v:shape id="_x0000_i1028" type="#_x0000_t75" style="width:38.35pt;height:17.2pt" o:ole="">
-            <v:imagedata r:id="rId6" o:title=""/>
+            <v:imagedata r:id="rId7" o:title=""/>
           </v:shape>
-          <o:OLEObject Type="Embed" ProgID="Equation.3" ShapeID="_x0000_i1028" DrawAspect="Content" ObjectID="_1424110946" r:id="rId9"/>
+          <o:OLEObject Type="Embed" ProgID="Equation.3" ShapeID="_x0000_i1028" DrawAspect="Content" ObjectID="_1426348195" r:id="rId10"/>
         </w:object>
       </w:r>
       <w:r>
@@ -410,9 +410,9 @@
         </w:rPr>
         <w:object w:dxaOrig="2640" w:dyaOrig="360">
           <v:shape id="_x0000_i1029" type="#_x0000_t75" style="width:132.25pt;height:18pt" o:ole="">
-            <v:imagedata r:id="rId10" o:title=""/>
+            <v:imagedata r:id="rId11" o:title=""/>
           </v:shape>
-          <o:OLEObject Type="Embed" ProgID="Equation.3" ShapeID="_x0000_i1029" DrawAspect="Content" ObjectID="_1424110947" r:id="rId11"/>
+          <o:OLEObject Type="Embed" ProgID="Equation.3" ShapeID="_x0000_i1029" DrawAspect="Content" ObjectID="_1426348196" r:id="rId12"/>
         </w:object>
       </w:r>
       <w:r>
@@ -491,9 +491,9 @@
         </w:rPr>
         <w:object w:dxaOrig="920" w:dyaOrig="340">
           <v:shape id="_x0000_i1030" type="#_x0000_t75" style="width:46.15pt;height:17.2pt" o:ole="">
-            <v:imagedata r:id="rId12" o:title=""/>
+            <v:imagedata r:id="rId13" o:title=""/>
           </v:shape>
-          <o:OLEObject Type="Embed" ProgID="Equation.3" ShapeID="_x0000_i1030" DrawAspect="Content" ObjectID="_1424110948" r:id="rId13"/>
+          <o:OLEObject Type="Embed" ProgID="Equation.3" ShapeID="_x0000_i1030" DrawAspect="Content" ObjectID="_1426348197" r:id="rId14"/>
         </w:object>
       </w:r>
       <w:r>
@@ -654,9 +654,9 @@
         </w:rPr>
         <w:object w:dxaOrig="2700" w:dyaOrig="360">
           <v:shape id="_x0000_i1031" type="#_x0000_t75" style="width:135.4pt;height:18pt" o:ole="">
-            <v:imagedata r:id="rId14" o:title=""/>
+            <v:imagedata r:id="rId15" o:title=""/>
           </v:shape>
-          <o:OLEObject Type="Embed" ProgID="Equation.3" ShapeID="_x0000_i1031" DrawAspect="Content" ObjectID="_1424110949" r:id="rId15"/>
+          <o:OLEObject Type="Embed" ProgID="Equation.3" ShapeID="_x0000_i1031" DrawAspect="Content" ObjectID="_1426348198" r:id="rId16"/>
         </w:object>
       </w:r>
       <w:r>
@@ -735,9 +735,9 @@
         </w:rPr>
         <w:object w:dxaOrig="960" w:dyaOrig="340">
           <v:shape id="_x0000_i1032" type="#_x0000_t75" style="width:47.75pt;height:17.2pt" o:ole="">
-            <v:imagedata r:id="rId16" o:title=""/>
+            <v:imagedata r:id="rId17" o:title=""/>
           </v:shape>
-          <o:OLEObject Type="Embed" ProgID="Equation.3" ShapeID="_x0000_i1032" DrawAspect="Content" ObjectID="_1424110950" r:id="rId17"/>
+          <o:OLEObject Type="Embed" ProgID="Equation.3" ShapeID="_x0000_i1032" DrawAspect="Content" ObjectID="_1426348199" r:id="rId18"/>
         </w:object>
       </w:r>
       <w:r>
@@ -828,9 +828,9 @@
         </w:rPr>
         <w:object w:dxaOrig="800" w:dyaOrig="340">
           <v:shape id="_x0000_i1033" type="#_x0000_t75" style="width:39.9pt;height:17.2pt" o:ole="">
-            <v:imagedata r:id="rId18" o:title=""/>
+            <v:imagedata r:id="rId19" o:title=""/>
           </v:shape>
-          <o:OLEObject Type="Embed" ProgID="Equation.3" ShapeID="_x0000_i1033" DrawAspect="Content" ObjectID="_1424110951" r:id="rId19"/>
+          <o:OLEObject Type="Embed" ProgID="Equation.3" ShapeID="_x0000_i1033" DrawAspect="Content" ObjectID="_1426348200" r:id="rId20"/>
         </w:object>
       </w:r>
       <w:r>
@@ -861,9 +861,9 @@
         </w:rPr>
         <w:object w:dxaOrig="2920" w:dyaOrig="760">
           <v:shape id="_x0000_i1034" type="#_x0000_t75" style="width:146.35pt;height:38.35pt" o:ole="">
-            <v:imagedata r:id="rId20" o:title=""/>
+            <v:imagedata r:id="rId21" o:title=""/>
           </v:shape>
-          <o:OLEObject Type="Embed" ProgID="Equation.3" ShapeID="_x0000_i1034" DrawAspect="Content" ObjectID="_1424110952" r:id="rId21"/>
+          <o:OLEObject Type="Embed" ProgID="Equation.3" ShapeID="_x0000_i1034" DrawAspect="Content" ObjectID="_1426348201" r:id="rId22"/>
         </w:object>
       </w:r>
       <w:r>
@@ -891,32 +891,355 @@
           <w:sz w:val="28"/>
           <w:szCs w:val="28"/>
         </w:rPr>
-        <w:t>По сетке на координатной плоскости и уравнению (1)</w:t>
-      </w:r>
-      <w:r>
-        <w:rPr>
-          <w:rFonts w:ascii="Times New Roman" w:hAnsi="Times New Roman" w:cs="Times New Roman"/>
-          <w:sz w:val="28"/>
-          <w:szCs w:val="28"/>
-        </w:rPr>
-        <w:t xml:space="preserve"> или (2)</w:t>
-      </w:r>
-      <w:r>
-        <w:rPr>
-          <w:rFonts w:ascii="Times New Roman" w:hAnsi="Times New Roman" w:cs="Times New Roman"/>
-          <w:sz w:val="28"/>
-          <w:szCs w:val="28"/>
-        </w:rPr>
-        <w:t xml:space="preserve"> найдем «квадраты», через которые проходит </w:t>
-      </w:r>
-      <w:r>
-        <w:rPr>
-          <w:rFonts w:ascii="Times New Roman" w:hAnsi="Times New Roman" w:cs="Times New Roman"/>
-          <w:sz w:val="28"/>
-          <w:szCs w:val="28"/>
-        </w:rPr>
-        <w:t>дуга. Далее проведем отрезки вдоль этих квадратов, т.е. аппроксимируем дугу по сетке.</w:t>
-      </w:r>
+        <w:t>Алгоритм:</w:t>
+      </w:r>
+    </w:p>
+    <w:p>
+      <w:pPr>
+        <w:ind w:firstLine="567"/>
+        <w:jc w:val="both"/>
+        <w:rPr>
+          <w:rFonts w:ascii="Times New Roman" w:hAnsi="Times New Roman" w:cs="Times New Roman"/>
+          <w:sz w:val="28"/>
+          <w:szCs w:val="28"/>
+        </w:rPr>
+      </w:pPr>
+      <w:r>
+        <w:rPr>
+          <w:rFonts w:ascii="Times New Roman" w:hAnsi="Times New Roman" w:cs="Times New Roman"/>
+          <w:sz w:val="28"/>
+          <w:szCs w:val="28"/>
+        </w:rPr>
+        <w:t xml:space="preserve">Сначала находим центр дуги окружности </w:t>
+      </w:r>
+      <w:r>
+        <w:rPr>
+          <w:rFonts w:ascii="Times New Roman" w:hAnsi="Times New Roman" w:cs="Times New Roman"/>
+          <w:position w:val="-10"/>
+          <w:sz w:val="28"/>
+          <w:szCs w:val="28"/>
+        </w:rPr>
+        <w:object w:dxaOrig="960" w:dyaOrig="340">
+          <v:shape id="_x0000_i1035" type="#_x0000_t75" style="width:47.75pt;height:17.2pt" o:ole="">
+            <v:imagedata r:id="rId17" o:title=""/>
+          </v:shape>
+          <o:OLEObject Type="Embed" ProgID="Equation.3" ShapeID="_x0000_i1035" DrawAspect="Content" ObjectID="_1426348202" r:id="rId23"/>
+        </w:object>
+      </w:r>
+      <w:r>
+        <w:rPr>
+          <w:rFonts w:ascii="Times New Roman" w:hAnsi="Times New Roman" w:cs="Times New Roman"/>
+          <w:sz w:val="28"/>
+          <w:szCs w:val="28"/>
+        </w:rPr>
+        <w:t xml:space="preserve">. Затем находим размер массива точек пересечения дуги с сеткой. Далее получаем неупорядоченный массив точек по сетке. Исключаем из этого массива одинаковые точки. И сортируем массив в зависимости от </w:t>
+      </w:r>
+      <w:r>
+        <w:rPr>
+          <w:rFonts w:ascii="Times New Roman" w:hAnsi="Times New Roman" w:cs="Times New Roman"/>
+          <w:sz w:val="28"/>
+          <w:szCs w:val="28"/>
+          <w:lang w:val="en-US"/>
+        </w:rPr>
+        <w:t>g</w:t>
+      </w:r>
+      <w:r>
+        <w:rPr>
+          <w:rFonts w:ascii="Times New Roman" w:hAnsi="Times New Roman" w:cs="Times New Roman"/>
+          <w:sz w:val="28"/>
+          <w:szCs w:val="28"/>
+        </w:rPr>
+        <w:t>-</w:t>
+      </w:r>
+      <w:r>
+        <w:rPr>
+          <w:rFonts w:ascii="Times New Roman" w:hAnsi="Times New Roman" w:cs="Times New Roman"/>
+          <w:sz w:val="28"/>
+          <w:szCs w:val="28"/>
+        </w:rPr>
+        <w:t>кода по дуге.</w:t>
+      </w:r>
+    </w:p>
+    <w:p>
+      <w:pPr>
+        <w:ind w:firstLine="567"/>
+        <w:jc w:val="both"/>
+        <w:rPr>
+          <w:rFonts w:ascii="Times New Roman" w:hAnsi="Times New Roman" w:cs="Times New Roman"/>
+          <w:sz w:val="28"/>
+          <w:szCs w:val="28"/>
+        </w:rPr>
+      </w:pPr>
+      <w:r>
+        <w:rPr>
+          <w:rFonts w:ascii="Times New Roman" w:hAnsi="Times New Roman" w:cs="Times New Roman"/>
+          <w:sz w:val="28"/>
+          <w:szCs w:val="28"/>
+        </w:rPr>
+        <w:t>Все это для четырех вариантов расположения дуги:</w:t>
+      </w:r>
+    </w:p>
+    <w:p>
+      <w:pPr>
+        <w:rPr>
+          <w:rFonts w:ascii="Times New Roman" w:hAnsi="Times New Roman" w:cs="Times New Roman"/>
+          <w:sz w:val="28"/>
+          <w:szCs w:val="28"/>
+        </w:rPr>
+      </w:pPr>
+      <w:r>
+        <w:rPr>
+          <w:rFonts w:ascii="Times New Roman" w:hAnsi="Times New Roman" w:cs="Times New Roman"/>
+          <w:noProof/>
+          <w:sz w:val="28"/>
+          <w:szCs w:val="28"/>
+          <w:lang w:eastAsia="ru-RU"/>
+        </w:rPr>
+        <w:drawing>
+          <wp:anchor distT="0" distB="0" distL="114300" distR="114300" simplePos="0" relativeHeight="251660288" behindDoc="0" locked="0" layoutInCell="1" allowOverlap="1">
+            <wp:simplePos x="0" y="0"/>
+            <wp:positionH relativeFrom="column">
+              <wp:posOffset>1800860</wp:posOffset>
+            </wp:positionH>
+            <wp:positionV relativeFrom="paragraph">
+              <wp:posOffset>245745</wp:posOffset>
+            </wp:positionV>
+            <wp:extent cx="1113790" cy="963930"/>
+            <wp:effectExtent l="19050" t="0" r="0" b="0"/>
+            <wp:wrapSquare wrapText="bothSides"/>
+            <wp:docPr id="2" name="Рисунок 2"/>
+            <wp:cNvGraphicFramePr>
+              <a:graphicFrameLocks xmlns:a="http://schemas.openxmlformats.org/drawingml/2006/main" noChangeAspect="1"/>
+            </wp:cNvGraphicFramePr>
+            <a:graphic xmlns:a="http://schemas.openxmlformats.org/drawingml/2006/main">
+              <a:graphicData uri="http://schemas.openxmlformats.org/drawingml/2006/picture">
+                <pic:pic xmlns:pic="http://schemas.openxmlformats.org/drawingml/2006/picture">
+                  <pic:nvPicPr>
+                    <pic:cNvPr id="0" name="Picture 2"/>
+                    <pic:cNvPicPr>
+                      <a:picLocks noChangeAspect="1" noChangeArrowheads="1"/>
+                    </pic:cNvPicPr>
+                  </pic:nvPicPr>
+                  <pic:blipFill>
+                    <a:blip r:embed="rId24" cstate="print"/>
+                    <a:srcRect/>
+                    <a:stretch>
+                      <a:fillRect/>
+                    </a:stretch>
+                  </pic:blipFill>
+                  <pic:spPr bwMode="auto">
+                    <a:xfrm>
+                      <a:off x="0" y="0"/>
+                      <a:ext cx="1113790" cy="963930"/>
+                    </a:xfrm>
+                    <a:prstGeom prst="rect">
+                      <a:avLst/>
+                    </a:prstGeom>
+                    <a:noFill/>
+                    <a:ln w="9525">
+                      <a:noFill/>
+                      <a:miter lim="800000"/>
+                      <a:headEnd/>
+                      <a:tailEnd/>
+                    </a:ln>
+                  </pic:spPr>
+                </pic:pic>
+              </a:graphicData>
+            </a:graphic>
+          </wp:anchor>
+        </w:drawing>
+      </w:r>
+      <w:r>
+        <w:rPr>
+          <w:rFonts w:ascii="Times New Roman" w:hAnsi="Times New Roman" w:cs="Times New Roman"/>
+          <w:noProof/>
+          <w:sz w:val="28"/>
+          <w:szCs w:val="28"/>
+          <w:lang w:eastAsia="ru-RU"/>
+        </w:rPr>
+        <w:drawing>
+          <wp:anchor distT="0" distB="0" distL="114300" distR="114300" simplePos="0" relativeHeight="251662336" behindDoc="0" locked="0" layoutInCell="1" allowOverlap="1">
+            <wp:simplePos x="0" y="0"/>
+            <wp:positionH relativeFrom="column">
+              <wp:posOffset>4524375</wp:posOffset>
+            </wp:positionH>
+            <wp:positionV relativeFrom="paragraph">
+              <wp:posOffset>245745</wp:posOffset>
+            </wp:positionV>
+            <wp:extent cx="1098550" cy="1132840"/>
+            <wp:effectExtent l="19050" t="0" r="6350" b="0"/>
+            <wp:wrapSquare wrapText="bothSides"/>
+            <wp:docPr id="5" name="Рисунок 5"/>
+            <wp:cNvGraphicFramePr>
+              <a:graphicFrameLocks xmlns:a="http://schemas.openxmlformats.org/drawingml/2006/main" noChangeAspect="1"/>
+            </wp:cNvGraphicFramePr>
+            <a:graphic xmlns:a="http://schemas.openxmlformats.org/drawingml/2006/main">
+              <a:graphicData uri="http://schemas.openxmlformats.org/drawingml/2006/picture">
+                <pic:pic xmlns:pic="http://schemas.openxmlformats.org/drawingml/2006/picture">
+                  <pic:nvPicPr>
+                    <pic:cNvPr id="0" name="Picture 5"/>
+                    <pic:cNvPicPr>
+                      <a:picLocks noChangeAspect="1" noChangeArrowheads="1"/>
+                    </pic:cNvPicPr>
+                  </pic:nvPicPr>
+                  <pic:blipFill>
+                    <a:blip r:embed="rId25" cstate="print"/>
+                    <a:srcRect/>
+                    <a:stretch>
+                      <a:fillRect/>
+                    </a:stretch>
+                  </pic:blipFill>
+                  <pic:spPr bwMode="auto">
+                    <a:xfrm>
+                      <a:off x="0" y="0"/>
+                      <a:ext cx="1098550" cy="1132840"/>
+                    </a:xfrm>
+                    <a:prstGeom prst="rect">
+                      <a:avLst/>
+                    </a:prstGeom>
+                    <a:noFill/>
+                    <a:ln w="9525">
+                      <a:noFill/>
+                      <a:miter lim="800000"/>
+                      <a:headEnd/>
+                      <a:tailEnd/>
+                    </a:ln>
+                  </pic:spPr>
+                </pic:pic>
+              </a:graphicData>
+            </a:graphic>
+          </wp:anchor>
+        </w:drawing>
+      </w:r>
+      <w:r>
+        <w:rPr>
+          <w:rFonts w:ascii="Times New Roman" w:hAnsi="Times New Roman" w:cs="Times New Roman"/>
+          <w:noProof/>
+          <w:sz w:val="28"/>
+          <w:szCs w:val="28"/>
+          <w:lang w:eastAsia="ru-RU"/>
+        </w:rPr>
+        <w:drawing>
+          <wp:anchor distT="0" distB="0" distL="114300" distR="114300" simplePos="0" relativeHeight="251661312" behindDoc="0" locked="0" layoutInCell="1" allowOverlap="1">
+            <wp:simplePos x="0" y="0"/>
+            <wp:positionH relativeFrom="column">
+              <wp:posOffset>3302000</wp:posOffset>
+            </wp:positionH>
+            <wp:positionV relativeFrom="paragraph">
+              <wp:posOffset>335280</wp:posOffset>
+            </wp:positionV>
+            <wp:extent cx="929005" cy="1033145"/>
+            <wp:effectExtent l="19050" t="0" r="4445" b="0"/>
+            <wp:wrapSquare wrapText="bothSides"/>
+            <wp:docPr id="3" name="Рисунок 3"/>
+            <wp:cNvGraphicFramePr>
+              <a:graphicFrameLocks xmlns:a="http://schemas.openxmlformats.org/drawingml/2006/main" noChangeAspect="1"/>
+            </wp:cNvGraphicFramePr>
+            <a:graphic xmlns:a="http://schemas.openxmlformats.org/drawingml/2006/main">
+              <a:graphicData uri="http://schemas.openxmlformats.org/drawingml/2006/picture">
+                <pic:pic xmlns:pic="http://schemas.openxmlformats.org/drawingml/2006/picture">
+                  <pic:nvPicPr>
+                    <pic:cNvPr id="0" name="Picture 3"/>
+                    <pic:cNvPicPr>
+                      <a:picLocks noChangeAspect="1" noChangeArrowheads="1"/>
+                    </pic:cNvPicPr>
+                  </pic:nvPicPr>
+                  <pic:blipFill>
+                    <a:blip r:embed="rId26" cstate="print"/>
+                    <a:srcRect/>
+                    <a:stretch>
+                      <a:fillRect/>
+                    </a:stretch>
+                  </pic:blipFill>
+                  <pic:spPr bwMode="auto">
+                    <a:xfrm>
+                      <a:off x="0" y="0"/>
+                      <a:ext cx="929005" cy="1033145"/>
+                    </a:xfrm>
+                    <a:prstGeom prst="rect">
+                      <a:avLst/>
+                    </a:prstGeom>
+                    <a:noFill/>
+                    <a:ln w="9525">
+                      <a:noFill/>
+                      <a:miter lim="800000"/>
+                      <a:headEnd/>
+                      <a:tailEnd/>
+                    </a:ln>
+                  </pic:spPr>
+                </pic:pic>
+              </a:graphicData>
+            </a:graphic>
+          </wp:anchor>
+        </w:drawing>
+      </w:r>
+      <w:r>
+        <w:rPr>
+          <w:rFonts w:ascii="Times New Roman" w:hAnsi="Times New Roman" w:cs="Times New Roman"/>
+          <w:noProof/>
+          <w:sz w:val="28"/>
+          <w:szCs w:val="28"/>
+          <w:lang w:eastAsia="ru-RU"/>
+        </w:rPr>
+        <w:drawing>
+          <wp:anchor distT="0" distB="0" distL="114300" distR="114300" simplePos="0" relativeHeight="251659264" behindDoc="0" locked="0" layoutInCell="1" allowOverlap="1">
+            <wp:simplePos x="0" y="0"/>
+            <wp:positionH relativeFrom="column">
+              <wp:posOffset>483235</wp:posOffset>
+            </wp:positionH>
+            <wp:positionV relativeFrom="paragraph">
+              <wp:posOffset>136525</wp:posOffset>
+            </wp:positionV>
+            <wp:extent cx="1054100" cy="1212215"/>
+            <wp:effectExtent l="19050" t="0" r="0" b="0"/>
+            <wp:wrapSquare wrapText="bothSides"/>
+            <wp:docPr id="1" name="Рисунок 1"/>
+            <wp:cNvGraphicFramePr>
+              <a:graphicFrameLocks xmlns:a="http://schemas.openxmlformats.org/drawingml/2006/main" noChangeAspect="1"/>
+            </wp:cNvGraphicFramePr>
+            <a:graphic xmlns:a="http://schemas.openxmlformats.org/drawingml/2006/main">
+              <a:graphicData uri="http://schemas.openxmlformats.org/drawingml/2006/picture">
+                <pic:pic xmlns:pic="http://schemas.openxmlformats.org/drawingml/2006/picture">
+                  <pic:nvPicPr>
+                    <pic:cNvPr id="0" name="Picture 1"/>
+                    <pic:cNvPicPr>
+                      <a:picLocks noChangeAspect="1" noChangeArrowheads="1"/>
+                    </pic:cNvPicPr>
+                  </pic:nvPicPr>
+                  <pic:blipFill>
+                    <a:blip r:embed="rId27" cstate="print"/>
+                    <a:srcRect/>
+                    <a:stretch>
+                      <a:fillRect/>
+                    </a:stretch>
+                  </pic:blipFill>
+                  <pic:spPr bwMode="auto">
+                    <a:xfrm>
+                      <a:off x="0" y="0"/>
+                      <a:ext cx="1054100" cy="1212215"/>
+                    </a:xfrm>
+                    <a:prstGeom prst="rect">
+                      <a:avLst/>
+                    </a:prstGeom>
+                    <a:noFill/>
+                    <a:ln w="9525">
+                      <a:noFill/>
+                      <a:miter lim="800000"/>
+                      <a:headEnd/>
+                      <a:tailEnd/>
+                    </a:ln>
+                  </pic:spPr>
+                </pic:pic>
+              </a:graphicData>
+            </a:graphic>
+          </wp:anchor>
+        </w:drawing>
+      </w:r>
+    </w:p>
+    <w:p>
+      <w:pPr>
+        <w:ind w:left="426"/>
+      </w:pPr>
     </w:p>
     <w:p>
       <w:pPr>
@@ -936,6 +1259,103 @@
     </w:sectPr>
   </w:body>
 </w:document>
+</file>
+
+<file path=word/numbering.xml><?xml version="1.0" encoding="utf-8"?>
+<w:numbering xmlns:ve="http://schemas.openxmlformats.org/markup-compatibility/2006" xmlns:o="urn:schemas-microsoft-com:office:office" xmlns:r="http://schemas.openxmlformats.org/officeDocument/2006/relationships" xmlns:m="http://schemas.openxmlformats.org/officeDocument/2006/math" xmlns:v="urn:schemas-microsoft-com:vml" xmlns:wp="http://schemas.openxmlformats.org/drawingml/2006/wordprocessingDrawing" xmlns:w10="urn:schemas-microsoft-com:office:word" xmlns:w="http://schemas.openxmlformats.org/wordprocessingml/2006/main" xmlns:wne="http://schemas.microsoft.com/office/word/2006/wordml">
+  <w:abstractNum w:abstractNumId="0">
+    <w:nsid w:val="159E0001"/>
+    <w:multiLevelType w:val="hybridMultilevel"/>
+    <w:tmpl w:val="32E83FA0"/>
+    <w:lvl w:ilvl="0" w:tplc="04190011">
+      <w:start w:val="1"/>
+      <w:numFmt w:val="decimal"/>
+      <w:lvlText w:val="%1)"/>
+      <w:lvlJc w:val="left"/>
+      <w:pPr>
+        <w:ind w:left="786" w:hanging="360"/>
+      </w:pPr>
+      <w:rPr>
+        <w:rFonts w:hint="default"/>
+      </w:rPr>
+    </w:lvl>
+    <w:lvl w:ilvl="1" w:tplc="04190019" w:tentative="1">
+      <w:start w:val="1"/>
+      <w:numFmt w:val="lowerLetter"/>
+      <w:lvlText w:val="%2."/>
+      <w:lvlJc w:val="left"/>
+      <w:pPr>
+        <w:ind w:left="1506" w:hanging="360"/>
+      </w:pPr>
+    </w:lvl>
+    <w:lvl w:ilvl="2" w:tplc="0419001B" w:tentative="1">
+      <w:start w:val="1"/>
+      <w:numFmt w:val="lowerRoman"/>
+      <w:lvlText w:val="%3."/>
+      <w:lvlJc w:val="right"/>
+      <w:pPr>
+        <w:ind w:left="2226" w:hanging="180"/>
+      </w:pPr>
+    </w:lvl>
+    <w:lvl w:ilvl="3" w:tplc="0419000F" w:tentative="1">
+      <w:start w:val="1"/>
+      <w:numFmt w:val="decimal"/>
+      <w:lvlText w:val="%4."/>
+      <w:lvlJc w:val="left"/>
+      <w:pPr>
+        <w:ind w:left="2946" w:hanging="360"/>
+      </w:pPr>
+    </w:lvl>
+    <w:lvl w:ilvl="4" w:tplc="04190019" w:tentative="1">
+      <w:start w:val="1"/>
+      <w:numFmt w:val="lowerLetter"/>
+      <w:lvlText w:val="%5."/>
+      <w:lvlJc w:val="left"/>
+      <w:pPr>
+        <w:ind w:left="3666" w:hanging="360"/>
+      </w:pPr>
+    </w:lvl>
+    <w:lvl w:ilvl="5" w:tplc="0419001B" w:tentative="1">
+      <w:start w:val="1"/>
+      <w:numFmt w:val="lowerRoman"/>
+      <w:lvlText w:val="%6."/>
+      <w:lvlJc w:val="right"/>
+      <w:pPr>
+        <w:ind w:left="4386" w:hanging="180"/>
+      </w:pPr>
+    </w:lvl>
+    <w:lvl w:ilvl="6" w:tplc="0419000F" w:tentative="1">
+      <w:start w:val="1"/>
+      <w:numFmt w:val="decimal"/>
+      <w:lvlText w:val="%7."/>
+      <w:lvlJc w:val="left"/>
+      <w:pPr>
+        <w:ind w:left="5106" w:hanging="360"/>
+      </w:pPr>
+    </w:lvl>
+    <w:lvl w:ilvl="7" w:tplc="04190019" w:tentative="1">
+      <w:start w:val="1"/>
+      <w:numFmt w:val="lowerLetter"/>
+      <w:lvlText w:val="%8."/>
+      <w:lvlJc w:val="left"/>
+      <w:pPr>
+        <w:ind w:left="5826" w:hanging="360"/>
+      </w:pPr>
+    </w:lvl>
+    <w:lvl w:ilvl="8" w:tplc="0419001B" w:tentative="1">
+      <w:start w:val="1"/>
+      <w:numFmt w:val="lowerRoman"/>
+      <w:lvlText w:val="%9."/>
+      <w:lvlJc w:val="right"/>
+      <w:pPr>
+        <w:ind w:left="6546" w:hanging="180"/>
+      </w:pPr>
+    </w:lvl>
+  </w:abstractNum>
+  <w:num w:numId="1">
+    <w:abstractNumId w:val="0"/>
+  </w:num>
+</w:numbering>
 </file>
 
 <file path=word/styles.xml><?xml version="1.0" encoding="utf-8"?>
@@ -1126,6 +1546,17 @@
     <w:uiPriority w:val="99"/>
     <w:semiHidden/>
     <w:unhideWhenUsed/>
+  </w:style>
+  <w:style w:type="paragraph" w:styleId="a3">
+    <w:name w:val="List Paragraph"/>
+    <w:basedOn w:val="a"/>
+    <w:uiPriority w:val="34"/>
+    <w:qFormat/>
+    <w:rsid w:val="00580645"/>
+    <w:pPr>
+      <w:ind w:left="720"/>
+      <w:contextualSpacing/>
+    </w:pPr>
   </w:style>
 </w:styles>
 </file>

</xml_diff>